<commit_message>
sửa bài phân loại điểm
</commit_message>
<xml_diff>
--- a/ss3_pseudo code&Flowchart/BAITAP/bai-tap_phan_loai_sinh_vien.docx
+++ b/ss3_pseudo code&Flowchart/BAITAP/bai-tap_phan_loai_sinh_vien.docx
@@ -145,35 +145,292 @@
       </w:r>
     </w:p>
     <w:p>
+      <w:r>
+        <w:rPr>
+          <w:noProof/>
+        </w:rPr>
+        <w:lastRenderedPageBreak/>
+        <mc:AlternateContent>
+          <mc:Choice Requires="wps">
+            <w:drawing>
+              <wp:anchor distT="0" distB="0" distL="114300" distR="114300" simplePos="0" relativeHeight="251661312" behindDoc="0" locked="0" layoutInCell="1" allowOverlap="1" wp14:anchorId="58246154" wp14:editId="06B6BF7E">
+                <wp:simplePos x="0" y="0"/>
+                <wp:positionH relativeFrom="column">
+                  <wp:posOffset>2353522</wp:posOffset>
+                </wp:positionH>
+                <wp:positionV relativeFrom="paragraph">
+                  <wp:posOffset>7687522</wp:posOffset>
+                </wp:positionV>
+                <wp:extent cx="455507" cy="245533"/>
+                <wp:effectExtent l="0" t="0" r="20955" b="21590"/>
+                <wp:wrapNone/>
+                <wp:docPr id="4" name="Text Box 4"/>
+                <wp:cNvGraphicFramePr/>
+                <a:graphic xmlns:a="http://schemas.openxmlformats.org/drawingml/2006/main">
+                  <a:graphicData uri="http://schemas.microsoft.com/office/word/2010/wordprocessingShape">
+                    <wps:wsp>
+                      <wps:cNvSpPr txBox="1"/>
+                      <wps:spPr>
+                        <a:xfrm>
+                          <a:off x="0" y="0"/>
+                          <a:ext cx="455507" cy="245533"/>
+                        </a:xfrm>
+                        <a:prstGeom prst="rect">
+                          <a:avLst/>
+                        </a:prstGeom>
+                        <a:solidFill>
+                          <a:schemeClr val="lt1"/>
+                        </a:solidFill>
+                        <a:ln w="6350">
+                          <a:solidFill>
+                            <a:prstClr val="black"/>
+                          </a:solidFill>
+                        </a:ln>
+                      </wps:spPr>
+                      <wps:txbx>
+                        <w:txbxContent>
+                          <w:p>
+                            <w:r>
+                              <w:t>end</w:t>
+                            </w:r>
+                          </w:p>
+                        </w:txbxContent>
+                      </wps:txbx>
+                      <wps:bodyPr rot="0" spcFirstLastPara="0" vertOverflow="overflow" horzOverflow="overflow" vert="horz" wrap="square" lIns="91440" tIns="45720" rIns="91440" bIns="45720" numCol="1" spcCol="0" rtlCol="0" fromWordArt="0" anchor="t" anchorCtr="0" forceAA="0" compatLnSpc="1">
+                        <a:prstTxWarp prst="textNoShape">
+                          <a:avLst/>
+                        </a:prstTxWarp>
+                        <a:noAutofit/>
+                      </wps:bodyPr>
+                    </wps:wsp>
+                  </a:graphicData>
+                </a:graphic>
+                <wp14:sizeRelH relativeFrom="margin">
+                  <wp14:pctWidth>0</wp14:pctWidth>
+                </wp14:sizeRelH>
+                <wp14:sizeRelV relativeFrom="margin">
+                  <wp14:pctHeight>0</wp14:pctHeight>
+                </wp14:sizeRelV>
+              </wp:anchor>
+            </w:drawing>
+          </mc:Choice>
+          <mc:Fallback>
+            <w:pict>
+              <v:shapetype w14:anchorId="58246154" id="_x0000_t202" coordsize="21600,21600" o:spt="202" path="m,l,21600r21600,l21600,xe">
+                <v:stroke joinstyle="miter"/>
+                <v:path gradientshapeok="t" o:connecttype="rect"/>
+              </v:shapetype>
+              <v:shape id="Text Box 4" o:spid="_x0000_s1026" type="#_x0000_t202" style="position:absolute;margin-left:185.3pt;margin-top:605.3pt;width:35.85pt;height:19.35pt;z-index:251661312;visibility:visible;mso-wrap-style:square;mso-width-percent:0;mso-height-percent:0;mso-wrap-distance-left:9pt;mso-wrap-distance-top:0;mso-wrap-distance-right:9pt;mso-wrap-distance-bottom:0;mso-position-horizontal:absolute;mso-position-horizontal-relative:text;mso-position-vertical:absolute;mso-position-vertical-relative:text;mso-width-percent:0;mso-height-percent:0;mso-width-relative:margin;mso-height-relative:margin;v-text-anchor:top" o:gfxdata="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" fillcolor="white [3201]" strokeweight=".5pt">
+                <v:textbox>
+                  <w:txbxContent>
+                    <w:p>
+                      <w:r>
+                        <w:t>end</w:t>
+                      </w:r>
+                    </w:p>
+                  </w:txbxContent>
+                </v:textbox>
+              </v:shape>
+            </w:pict>
+          </mc:Fallback>
+        </mc:AlternateContent>
+      </w:r>
+      <w:r>
+        <w:rPr>
+          <w:noProof/>
+        </w:rPr>
+        <mc:AlternateContent>
+          <mc:Choice Requires="wps">
+            <w:drawing>
+              <wp:anchor distT="0" distB="0" distL="114300" distR="114300" simplePos="0" relativeHeight="251660288" behindDoc="0" locked="0" layoutInCell="1" allowOverlap="1" wp14:anchorId="0A7BAF77" wp14:editId="460713D7">
+                <wp:simplePos x="0" y="0"/>
+                <wp:positionH relativeFrom="column">
+                  <wp:posOffset>2014855</wp:posOffset>
+                </wp:positionH>
+                <wp:positionV relativeFrom="paragraph">
+                  <wp:posOffset>7552055</wp:posOffset>
+                </wp:positionV>
+                <wp:extent cx="1159510" cy="473710"/>
+                <wp:effectExtent l="0" t="0" r="21590" b="21590"/>
+                <wp:wrapNone/>
+                <wp:docPr id="3" name="Oval 3"/>
+                <wp:cNvGraphicFramePr/>
+                <a:graphic xmlns:a="http://schemas.openxmlformats.org/drawingml/2006/main">
+                  <a:graphicData uri="http://schemas.microsoft.com/office/word/2010/wordprocessingShape">
+                    <wps:wsp>
+                      <wps:cNvSpPr/>
+                      <wps:spPr>
+                        <a:xfrm>
+                          <a:off x="0" y="0"/>
+                          <a:ext cx="1159510" cy="473710"/>
+                        </a:xfrm>
+                        <a:prstGeom prst="ellipse">
+                          <a:avLst/>
+                        </a:prstGeom>
+                      </wps:spPr>
+                      <wps:style>
+                        <a:lnRef idx="2">
+                          <a:schemeClr val="accent6"/>
+                        </a:lnRef>
+                        <a:fillRef idx="1">
+                          <a:schemeClr val="lt1"/>
+                        </a:fillRef>
+                        <a:effectRef idx="0">
+                          <a:schemeClr val="accent6"/>
+                        </a:effectRef>
+                        <a:fontRef idx="minor">
+                          <a:schemeClr val="dk1"/>
+                        </a:fontRef>
+                      </wps:style>
+                      <wps:bodyPr rot="0" spcFirstLastPara="0" vertOverflow="overflow" horzOverflow="overflow" vert="horz" wrap="square" lIns="91440" tIns="45720" rIns="91440" bIns="45720" numCol="1" spcCol="0" rtlCol="0" fromWordArt="0" anchor="ctr" anchorCtr="0" forceAA="0" compatLnSpc="1">
+                        <a:prstTxWarp prst="textNoShape">
+                          <a:avLst/>
+                        </a:prstTxWarp>
+                        <a:noAutofit/>
+                      </wps:bodyPr>
+                    </wps:wsp>
+                  </a:graphicData>
+                </a:graphic>
+              </wp:anchor>
+            </w:drawing>
+          </mc:Choice>
+          <mc:Fallback>
+            <w:pict>
+              <v:oval w14:anchorId="0FE13763" id="Oval 3" o:spid="_x0000_s1026" style="position:absolute;margin-left:158.65pt;margin-top:594.65pt;width:91.3pt;height:37.3pt;z-index:251660288;visibility:visible;mso-wrap-style:square;mso-wrap-distance-left:9pt;mso-wrap-distance-top:0;mso-wrap-distance-right:9pt;mso-wrap-distance-bottom:0;mso-position-horizontal:absolute;mso-position-horizontal-relative:text;mso-position-vertical:absolute;mso-position-vertical-relative:text;v-text-anchor:middle" o:gfxdata="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" fillcolor="white [3201]" strokecolor="#70ad47 [3209]" strokeweight="1pt">
+                <v:stroke joinstyle="miter"/>
+              </v:oval>
+            </w:pict>
+          </mc:Fallback>
+        </mc:AlternateContent>
+      </w:r>
+      <w:r>
+        <w:rPr>
+          <w:noProof/>
+        </w:rPr>
+        <mc:AlternateContent>
+          <mc:Choice Requires="wps">
+            <w:drawing>
+              <wp:anchor distT="0" distB="0" distL="114300" distR="114300" simplePos="0" relativeHeight="251659264" behindDoc="0" locked="0" layoutInCell="1" allowOverlap="1">
+                <wp:simplePos x="0" y="0"/>
+                <wp:positionH relativeFrom="column">
+                  <wp:posOffset>1244601</wp:posOffset>
+                </wp:positionH>
+                <wp:positionV relativeFrom="paragraph">
+                  <wp:posOffset>7811348</wp:posOffset>
+                </wp:positionV>
+                <wp:extent cx="812800" cy="45719"/>
+                <wp:effectExtent l="0" t="57150" r="25400" b="50165"/>
+                <wp:wrapNone/>
+                <wp:docPr id="2" name="Straight Arrow Connector 2"/>
+                <wp:cNvGraphicFramePr/>
+                <a:graphic xmlns:a="http://schemas.openxmlformats.org/drawingml/2006/main">
+                  <a:graphicData uri="http://schemas.microsoft.com/office/word/2010/wordprocessingShape">
+                    <wps:wsp>
+                      <wps:cNvCnPr/>
+                      <wps:spPr>
+                        <a:xfrm flipV="1">
+                          <a:off x="0" y="0"/>
+                          <a:ext cx="812800" cy="45719"/>
+                        </a:xfrm>
+                        <a:prstGeom prst="straightConnector1">
+                          <a:avLst/>
+                        </a:prstGeom>
+                        <a:ln>
+                          <a:tailEnd type="triangle"/>
+                        </a:ln>
+                      </wps:spPr>
+                      <wps:style>
+                        <a:lnRef idx="1">
+                          <a:schemeClr val="accent1"/>
+                        </a:lnRef>
+                        <a:fillRef idx="0">
+                          <a:schemeClr val="accent1"/>
+                        </a:fillRef>
+                        <a:effectRef idx="0">
+                          <a:schemeClr val="accent1"/>
+                        </a:effectRef>
+                        <a:fontRef idx="minor">
+                          <a:schemeClr val="tx1"/>
+                        </a:fontRef>
+                      </wps:style>
+                      <wps:bodyPr/>
+                    </wps:wsp>
+                  </a:graphicData>
+                </a:graphic>
+                <wp14:sizeRelH relativeFrom="margin">
+                  <wp14:pctWidth>0</wp14:pctWidth>
+                </wp14:sizeRelH>
+                <wp14:sizeRelV relativeFrom="margin">
+                  <wp14:pctHeight>0</wp14:pctHeight>
+                </wp14:sizeRelV>
+              </wp:anchor>
+            </w:drawing>
+          </mc:Choice>
+          <mc:Fallback>
+            <w:pict>
+              <v:shapetype w14:anchorId="1F22148F" id="_x0000_t32" coordsize="21600,21600" o:spt="32" o:oned="t" path="m,l21600,21600e" filled="f">
+                <v:path arrowok="t" fillok="f" o:connecttype="none"/>
+                <o:lock v:ext="edit" shapetype="t"/>
+              </v:shapetype>
+              <v:shape id="Straight Arrow Connector 2" o:spid="_x0000_s1026" type="#_x0000_t32" style="position:absolute;margin-left:98pt;margin-top:615.05pt;width:64pt;height:3.6pt;flip:y;z-index:251659264;visibility:visible;mso-wrap-style:square;mso-width-percent:0;mso-height-percent:0;mso-wrap-distance-left:9pt;mso-wrap-distance-top:0;mso-wrap-distance-right:9pt;mso-wrap-distance-bottom:0;mso-position-horizontal:absolute;mso-position-horizontal-relative:text;mso-position-vertical:absolute;mso-position-vertical-relative:text;mso-width-percent:0;mso-height-percent:0;mso-width-relative:margin;mso-height-relative:margin" o:gfxdata="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" strokecolor="#5b9bd5 [3204]" strokeweight=".5pt">
+                <v:stroke endarrow="block" joinstyle="miter"/>
+              </v:shape>
+            </w:pict>
+          </mc:Fallback>
+        </mc:AlternateContent>
+      </w:r>
+      <w:r>
+        <w:rPr>
+          <w:noProof/>
+        </w:rPr>
+        <w:drawing>
+          <wp:inline distT="0" distB="0" distL="0" distR="0" wp14:anchorId="20D78B6C">
+            <wp:extent cx="2809240" cy="8237855"/>
+            <wp:effectExtent l="0" t="0" r="0" b="0"/>
+            <wp:docPr id="1" name="Picture 1"/>
+            <wp:cNvGraphicFramePr>
+              <a:graphicFrameLocks xmlns:a="http://schemas.openxmlformats.org/drawingml/2006/main" noChangeAspect="1"/>
+            </wp:cNvGraphicFramePr>
+            <a:graphic xmlns:a="http://schemas.openxmlformats.org/drawingml/2006/main">
+              <a:graphicData uri="http://schemas.openxmlformats.org/drawingml/2006/picture">
+                <pic:pic xmlns:pic="http://schemas.openxmlformats.org/drawingml/2006/picture">
+                  <pic:nvPicPr>
+                    <pic:cNvPr id="0" name="Picture 3"/>
+                    <pic:cNvPicPr>
+                      <a:picLocks noChangeAspect="1" noChangeArrowheads="1"/>
+                    </pic:cNvPicPr>
+                  </pic:nvPicPr>
+                  <pic:blipFill>
+                    <a:blip r:embed="rId4">
+                      <a:extLst>
+                        <a:ext uri="{28A0092B-C50C-407E-A947-70E740481C1C}">
+                          <a14:useLocalDpi xmlns:a14="http://schemas.microsoft.com/office/drawing/2010/main" val="0"/>
+                        </a:ext>
+                      </a:extLst>
+                    </a:blip>
+                    <a:srcRect/>
+                    <a:stretch>
+                      <a:fillRect/>
+                    </a:stretch>
+                  </pic:blipFill>
+                  <pic:spPr bwMode="auto">
+                    <a:xfrm>
+                      <a:off x="0" y="0"/>
+                      <a:ext cx="2809240" cy="8237855"/>
+                    </a:xfrm>
+                    <a:prstGeom prst="rect">
+                      <a:avLst/>
+                    </a:prstGeom>
+                    <a:noFill/>
+                  </pic:spPr>
+                </pic:pic>
+              </a:graphicData>
+            </a:graphic>
+          </wp:inline>
+        </w:drawing>
+      </w:r>
       <w:bookmarkStart w:id="0" w:name="_GoBack"/>
       <w:bookmarkEnd w:id="0"/>
-      <w:r>
-        <w:lastRenderedPageBreak/>
-        <w:pict>
-          <v:shapetype id="_x0000_t75" coordsize="21600,21600" o:spt="75" o:preferrelative="t" path="m@4@5l@4@11@9@11@9@5xe" filled="f" stroked="f">
-            <v:stroke joinstyle="miter"/>
-            <v:formulas>
-              <v:f eqn="if lineDrawn pixelLineWidth 0"/>
-              <v:f eqn="sum @0 1 0"/>
-              <v:f eqn="sum 0 0 @1"/>
-              <v:f eqn="prod @2 1 2"/>
-              <v:f eqn="prod @3 21600 pixelWidth"/>
-              <v:f eqn="prod @3 21600 pixelHeight"/>
-              <v:f eqn="sum @0 0 1"/>
-              <v:f eqn="prod @6 1 2"/>
-              <v:f eqn="prod @7 21600 pixelWidth"/>
-              <v:f eqn="sum @8 21600 0"/>
-              <v:f eqn="prod @7 21600 pixelHeight"/>
-              <v:f eqn="sum @10 21600 0"/>
-            </v:formulas>
-            <v:path o:extrusionok="f" gradientshapeok="t" o:connecttype="rect"/>
-            <o:lock v:ext="edit" aspectratio="t"/>
-          </v:shapetype>
-          <v:shape id="_x0000_i1025" type="#_x0000_t75" style="width:220.65pt;height:9in">
-            <v:imagedata r:id="rId4" o:title="baitap5.drawio"/>
-          </v:shape>
-        </w:pict>
-      </w:r>
     </w:p>
     <w:sectPr>
       <w:pgSz w:w="12240" w:h="15840"/>

</xml_diff>